<commit_message>
Update SOP github fork step
</commit_message>
<xml_diff>
--- a/sop/GithubFork仓库代码协同SOP.docx
+++ b/sop/GithubFork仓库代码协同SOP.docx
@@ -175,13 +175,7 @@
               <w:rPr>
                 <w:rFonts w:ascii="Times New Roman" w:eastAsia="华文宋体" w:hAnsi="Times New Roman" w:cs="Times New Roman"/>
               </w:rPr>
-              <w:t>库</w:t>
-            </w:r>
-            <w:r>
-              <w:rPr>
-                <w:rFonts w:ascii="Times New Roman" w:eastAsia="华文宋体" w:hAnsi="Times New Roman" w:cs="Times New Roman"/>
-              </w:rPr>
-              <w:t>对齐</w:t>
+              <w:t>库对齐</w:t>
             </w:r>
           </w:p>
         </w:tc>
@@ -322,6 +316,7 @@
                 <w:rFonts w:ascii="Times New Roman" w:eastAsia="华文宋体" w:hAnsi="Times New Roman" w:cs="Times New Roman"/>
               </w:rPr>
             </w:pPr>
+            <w:bookmarkStart w:id="0" w:name="_Hlk151458365"/>
             <w:r>
               <w:rPr>
                 <w:rFonts w:ascii="Times New Roman" w:eastAsia="华文宋体" w:hAnsi="Times New Roman" w:cs="Times New Roman" w:hint="eastAsia"/>
@@ -450,6 +445,89 @@
               <w:t>ysql</w:t>
             </w:r>
             <w:proofErr w:type="spellEnd"/>
+          </w:p>
+        </w:tc>
+      </w:tr>
+      <w:bookmarkEnd w:id="0"/>
+      <w:tr>
+        <w:tc>
+          <w:tcPr>
+            <w:tcW w:w="3823" w:type="dxa"/>
+          </w:tcPr>
+          <w:p>
+            <w:pPr>
+              <w:rPr>
+                <w:rFonts w:ascii="Times New Roman" w:eastAsia="华文宋体" w:hAnsi="Times New Roman" w:cs="Times New Roman"/>
+              </w:rPr>
+            </w:pPr>
+            <w:r>
+              <w:rPr>
+                <w:rFonts w:ascii="Times New Roman" w:eastAsia="华文宋体" w:hAnsi="Times New Roman" w:cs="Times New Roman"/>
+              </w:rPr>
+              <w:t>4</w:t>
+            </w:r>
+            <w:r>
+              <w:rPr>
+                <w:rFonts w:ascii="Times New Roman" w:eastAsia="华文宋体" w:hAnsi="Times New Roman" w:cs="Times New Roman"/>
+              </w:rPr>
+              <w:t>.</w:t>
+            </w:r>
+            <w:r>
+              <w:rPr>
+                <w:rFonts w:ascii="Times New Roman" w:eastAsia="华文宋体" w:hAnsi="Times New Roman" w:cs="Times New Roman"/>
+              </w:rPr>
+              <w:t>修改提交本地仓库代码</w:t>
+            </w:r>
+          </w:p>
+        </w:tc>
+        <w:tc>
+          <w:tcPr>
+            <w:tcW w:w="3118" w:type="dxa"/>
+          </w:tcPr>
+          <w:p>
+            <w:pPr>
+              <w:rPr>
+                <w:rFonts w:ascii="Times New Roman" w:eastAsia="华文宋体" w:hAnsi="Times New Roman" w:cs="Times New Roman"/>
+              </w:rPr>
+            </w:pPr>
+            <w:r>
+              <w:rPr>
+                <w:rFonts w:ascii="Times New Roman" w:eastAsia="华文宋体" w:hAnsi="Times New Roman" w:cs="Times New Roman"/>
+              </w:rPr>
+              <w:t xml:space="preserve">git </w:t>
+            </w:r>
+            <w:proofErr w:type="gramStart"/>
+            <w:r>
+              <w:rPr>
+                <w:rFonts w:ascii="Times New Roman" w:eastAsia="华文宋体" w:hAnsi="Times New Roman" w:cs="Times New Roman"/>
+              </w:rPr>
+              <w:t>status ,</w:t>
+            </w:r>
+            <w:proofErr w:type="gramEnd"/>
+            <w:r>
+              <w:rPr>
+                <w:rFonts w:ascii="Times New Roman" w:eastAsia="华文宋体" w:hAnsi="Times New Roman" w:cs="Times New Roman"/>
+              </w:rPr>
+              <w:t xml:space="preserve"> git add ,git commit </w:t>
+            </w:r>
+          </w:p>
+        </w:tc>
+        <w:tc>
+          <w:tcPr>
+            <w:tcW w:w="1355" w:type="dxa"/>
+          </w:tcPr>
+          <w:p>
+            <w:pPr>
+              <w:rPr>
+                <w:rFonts w:ascii="Times New Roman" w:eastAsia="华文宋体" w:hAnsi="Times New Roman" w:cs="Times New Roman"/>
+              </w:rPr>
+            </w:pPr>
+            <w:r>
+              <w:rPr>
+                <w:rFonts w:ascii="Times New Roman" w:eastAsia="华文宋体" w:hAnsi="Times New Roman" w:cs="Times New Roman"/>
+              </w:rPr>
+              <w:t>localhost</w:t>
+            </w:r>
           </w:p>
         </w:tc>
       </w:tr>
@@ -468,7 +546,7 @@
               <w:rPr>
                 <w:rFonts w:ascii="Times New Roman" w:eastAsia="华文宋体" w:hAnsi="Times New Roman" w:cs="Times New Roman"/>
               </w:rPr>
-              <w:t>4</w:t>
+              <w:t>5</w:t>
             </w:r>
             <w:r>
               <w:rPr>
@@ -480,7 +558,21 @@
               <w:rPr>
                 <w:rFonts w:ascii="Times New Roman" w:eastAsia="华文宋体" w:hAnsi="Times New Roman" w:cs="Times New Roman"/>
               </w:rPr>
-              <w:t>修改提交本地仓库代码</w:t>
+              <w:t>推送本地改动到</w:t>
+            </w:r>
+            <w:proofErr w:type="spellStart"/>
+            <w:r>
+              <w:rPr>
+                <w:rFonts w:ascii="Times New Roman" w:eastAsia="华文宋体" w:hAnsi="Times New Roman" w:cs="Times New Roman"/>
+              </w:rPr>
+              <w:t>github</w:t>
+            </w:r>
+            <w:proofErr w:type="spellEnd"/>
+            <w:r>
+              <w:rPr>
+                <w:rFonts w:ascii="Times New Roman" w:eastAsia="华文宋体" w:hAnsi="Times New Roman" w:cs="Times New Roman"/>
+              </w:rPr>
+              <w:t xml:space="preserve"> </w:t>
             </w:r>
           </w:p>
         </w:tc>
@@ -498,21 +590,7 @@
               <w:rPr>
                 <w:rFonts w:ascii="Times New Roman" w:eastAsia="华文宋体" w:hAnsi="Times New Roman" w:cs="Times New Roman"/>
               </w:rPr>
-              <w:t xml:space="preserve">git </w:t>
-            </w:r>
-            <w:proofErr w:type="gramStart"/>
-            <w:r>
-              <w:rPr>
-                <w:rFonts w:ascii="Times New Roman" w:eastAsia="华文宋体" w:hAnsi="Times New Roman" w:cs="Times New Roman"/>
-              </w:rPr>
-              <w:t>status ,</w:t>
-            </w:r>
-            <w:proofErr w:type="gramEnd"/>
-            <w:r>
-              <w:rPr>
-                <w:rFonts w:ascii="Times New Roman" w:eastAsia="华文宋体" w:hAnsi="Times New Roman" w:cs="Times New Roman"/>
-              </w:rPr>
-              <w:t xml:space="preserve"> git add ,git commit </w:t>
+              <w:t>git push</w:t>
             </w:r>
           </w:p>
         </w:tc>
@@ -546,11 +624,12 @@
                 <w:rFonts w:ascii="Times New Roman" w:eastAsia="华文宋体" w:hAnsi="Times New Roman" w:cs="Times New Roman"/>
               </w:rPr>
             </w:pPr>
-            <w:r>
-              <w:rPr>
-                <w:rFonts w:ascii="Times New Roman" w:eastAsia="华文宋体" w:hAnsi="Times New Roman" w:cs="Times New Roman"/>
-              </w:rPr>
-              <w:t>5</w:t>
+            <w:bookmarkStart w:id="1" w:name="_Hlk151458434"/>
+            <w:r>
+              <w:rPr>
+                <w:rFonts w:ascii="Times New Roman" w:eastAsia="华文宋体" w:hAnsi="Times New Roman" w:cs="Times New Roman"/>
+              </w:rPr>
+              <w:t>6</w:t>
             </w:r>
             <w:r>
               <w:rPr>
@@ -562,7 +641,147 @@
               <w:rPr>
                 <w:rFonts w:ascii="Times New Roman" w:eastAsia="华文宋体" w:hAnsi="Times New Roman" w:cs="Times New Roman"/>
               </w:rPr>
-              <w:t>推送本地改动到</w:t>
+              <w:t>创建</w:t>
+            </w:r>
+            <w:r>
+              <w:rPr>
+                <w:rFonts w:ascii="Times New Roman" w:eastAsia="华文宋体" w:hAnsi="Times New Roman" w:cs="Times New Roman"/>
+              </w:rPr>
+              <w:t xml:space="preserve">pull request </w:t>
+            </w:r>
+            <w:r>
+              <w:rPr>
+                <w:rFonts w:ascii="Times New Roman" w:eastAsia="华文宋体" w:hAnsi="Times New Roman" w:cs="Times New Roman"/>
+              </w:rPr>
+              <w:t>给</w:t>
+            </w:r>
+            <w:proofErr w:type="gramStart"/>
+            <w:r>
+              <w:rPr>
+                <w:rFonts w:ascii="Times New Roman" w:eastAsia="华文宋体" w:hAnsi="Times New Roman" w:cs="Times New Roman"/>
+              </w:rPr>
+              <w:t>主仓</w:t>
+            </w:r>
+            <w:proofErr w:type="gramEnd"/>
+            <w:r>
+              <w:rPr>
+                <w:rFonts w:ascii="Times New Roman" w:eastAsia="华文宋体" w:hAnsi="Times New Roman" w:cs="Times New Roman"/>
+              </w:rPr>
+              <w:t>库</w:t>
+            </w:r>
+          </w:p>
+        </w:tc>
+        <w:tc>
+          <w:tcPr>
+            <w:tcW w:w="3118" w:type="dxa"/>
+          </w:tcPr>
+          <w:p>
+            <w:pPr>
+              <w:rPr>
+                <w:rFonts w:ascii="Times New Roman" w:eastAsia="华文宋体" w:hAnsi="Times New Roman" w:cs="Times New Roman"/>
+              </w:rPr>
+            </w:pPr>
+            <w:r>
+              <w:rPr>
+                <w:rFonts w:ascii="Times New Roman" w:eastAsia="华文宋体" w:hAnsi="Times New Roman" w:cs="Times New Roman"/>
+              </w:rPr>
+              <w:t>Create pull request</w:t>
+            </w:r>
+          </w:p>
+        </w:tc>
+        <w:tc>
+          <w:tcPr>
+            <w:tcW w:w="1355" w:type="dxa"/>
+          </w:tcPr>
+          <w:p>
+            <w:pPr>
+              <w:rPr>
+                <w:rFonts w:ascii="Times New Roman" w:eastAsia="华文宋体" w:hAnsi="Times New Roman" w:cs="Times New Roman"/>
+              </w:rPr>
+            </w:pPr>
+            <w:r>
+              <w:rPr>
+                <w:rFonts w:ascii="Times New Roman" w:eastAsia="华文宋体" w:hAnsi="Times New Roman" w:cs="Times New Roman"/>
+              </w:rPr>
+              <w:t>Website</w:t>
+            </w:r>
+          </w:p>
+        </w:tc>
+      </w:tr>
+      <w:bookmarkEnd w:id="1"/>
+      <w:tr>
+        <w:tc>
+          <w:tcPr>
+            <w:tcW w:w="3823" w:type="dxa"/>
+          </w:tcPr>
+          <w:p>
+            <w:pPr>
+              <w:rPr>
+                <w:rFonts w:ascii="Times New Roman" w:eastAsia="华文宋体" w:hAnsi="Times New Roman" w:cs="Times New Roman"/>
+              </w:rPr>
+            </w:pPr>
+          </w:p>
+        </w:tc>
+        <w:tc>
+          <w:tcPr>
+            <w:tcW w:w="3118" w:type="dxa"/>
+          </w:tcPr>
+          <w:p>
+            <w:pPr>
+              <w:rPr>
+                <w:rFonts w:ascii="Times New Roman" w:eastAsia="华文宋体" w:hAnsi="Times New Roman" w:cs="Times New Roman"/>
+              </w:rPr>
+            </w:pPr>
+          </w:p>
+        </w:tc>
+        <w:tc>
+          <w:tcPr>
+            <w:tcW w:w="1355" w:type="dxa"/>
+          </w:tcPr>
+          <w:p>
+            <w:pPr>
+              <w:rPr>
+                <w:rFonts w:ascii="Times New Roman" w:eastAsia="华文宋体" w:hAnsi="Times New Roman" w:cs="Times New Roman"/>
+              </w:rPr>
+            </w:pPr>
+          </w:p>
+        </w:tc>
+      </w:tr>
+    </w:tbl>
+    <w:p/>
+    <w:tbl>
+      <w:tblPr>
+        <w:tblStyle w:val="a3"/>
+        <w:tblW w:w="0" w:type="auto"/>
+        <w:tblLook w:val="04A0" w:firstRow="1" w:lastRow="0" w:firstColumn="1" w:lastColumn="0" w:noHBand="0" w:noVBand="1"/>
+      </w:tblPr>
+      <w:tblGrid>
+        <w:gridCol w:w="3823"/>
+        <w:gridCol w:w="3118"/>
+        <w:gridCol w:w="1355"/>
+      </w:tblGrid>
+      <w:tr>
+        <w:tc>
+          <w:tcPr>
+            <w:tcW w:w="3823" w:type="dxa"/>
+          </w:tcPr>
+          <w:p>
+            <w:pPr>
+              <w:rPr>
+                <w:rFonts w:ascii="Times New Roman" w:eastAsia="华文宋体" w:hAnsi="Times New Roman" w:cs="Times New Roman"/>
+              </w:rPr>
+            </w:pPr>
+            <w:r>
+              <w:rPr>
+                <w:rFonts w:ascii="Times New Roman" w:eastAsia="华文宋体" w:hAnsi="Times New Roman" w:cs="Times New Roman"/>
+              </w:rPr>
+              <w:t>1.</w:t>
+            </w:r>
+            <w:r>
+              <w:rPr>
+                <w:rFonts w:ascii="Times New Roman" w:eastAsia="华文宋体" w:hAnsi="Times New Roman" w:cs="Times New Roman"/>
+              </w:rPr>
+              <w:t>同步</w:t>
             </w:r>
             <w:proofErr w:type="spellStart"/>
             <w:r>
@@ -578,6 +797,26 @@
               </w:rPr>
               <w:t xml:space="preserve"> </w:t>
             </w:r>
+            <w:r>
+              <w:rPr>
+                <w:rFonts w:ascii="Times New Roman" w:eastAsia="华文宋体" w:hAnsi="Times New Roman" w:cs="Times New Roman"/>
+              </w:rPr>
+              <w:t>仓库和</w:t>
+            </w:r>
+            <w:proofErr w:type="gramStart"/>
+            <w:r>
+              <w:rPr>
+                <w:rFonts w:ascii="Times New Roman" w:eastAsia="华文宋体" w:hAnsi="Times New Roman" w:cs="Times New Roman"/>
+              </w:rPr>
+              <w:t>主仓</w:t>
+            </w:r>
+            <w:proofErr w:type="gramEnd"/>
+            <w:r>
+              <w:rPr>
+                <w:rFonts w:ascii="Times New Roman" w:eastAsia="华文宋体" w:hAnsi="Times New Roman" w:cs="Times New Roman"/>
+              </w:rPr>
+              <w:t>库对齐</w:t>
+            </w:r>
           </w:p>
         </w:tc>
         <w:tc>
@@ -593,8 +832,22 @@
             <w:r>
               <w:rPr>
                 <w:rFonts w:ascii="Times New Roman" w:eastAsia="华文宋体" w:hAnsi="Times New Roman" w:cs="Times New Roman"/>
-              </w:rPr>
-              <w:t>git push</w:t>
+                <w:color w:val="00B0F0"/>
+              </w:rPr>
+              <w:t xml:space="preserve">Sync </w:t>
+            </w:r>
+            <w:r>
+              <w:rPr>
+                <w:rFonts w:ascii="Times New Roman" w:eastAsia="华文宋体" w:hAnsi="Times New Roman" w:cs="Times New Roman" w:hint="eastAsia"/>
+                <w:color w:val="00B0F0"/>
+              </w:rPr>
+              <w:t>fork</w:t>
+            </w:r>
+            <w:r>
+              <w:rPr>
+                <w:rFonts w:ascii="Times New Roman" w:eastAsia="华文宋体" w:hAnsi="Times New Roman" w:cs="Times New Roman"/>
+              </w:rPr>
+              <w:t xml:space="preserve"> main code base</w:t>
             </w:r>
           </w:p>
         </w:tc>
@@ -612,64 +865,424 @@
               <w:rPr>
                 <w:rFonts w:ascii="Times New Roman" w:eastAsia="华文宋体" w:hAnsi="Times New Roman" w:cs="Times New Roman"/>
               </w:rPr>
+              <w:t>Website</w:t>
+            </w:r>
+          </w:p>
+        </w:tc>
+      </w:tr>
+    </w:tbl>
+    <w:p>
+      <w:r>
+        <w:rPr>
+          <w:noProof/>
+        </w:rPr>
+        <w:drawing>
+          <wp:inline distT="0" distB="0" distL="0" distR="0" wp14:anchorId="66FF5153" wp14:editId="18CBE5A6">
+            <wp:extent cx="5274310" cy="3633470"/>
+            <wp:effectExtent l="0" t="0" r="2540" b="5080"/>
+            <wp:docPr id="653691410" name="图片 1"/>
+            <wp:cNvGraphicFramePr>
+              <a:graphicFrameLocks xmlns:a="http://schemas.openxmlformats.org/drawingml/2006/main" noChangeAspect="1"/>
+            </wp:cNvGraphicFramePr>
+            <a:graphic xmlns:a="http://schemas.openxmlformats.org/drawingml/2006/main">
+              <a:graphicData uri="http://schemas.openxmlformats.org/drawingml/2006/picture">
+                <pic:pic xmlns:pic="http://schemas.openxmlformats.org/drawingml/2006/picture">
+                  <pic:nvPicPr>
+                    <pic:cNvPr id="0" name="Picture 1"/>
+                    <pic:cNvPicPr>
+                      <a:picLocks noChangeAspect="1" noChangeArrowheads="1"/>
+                    </pic:cNvPicPr>
+                  </pic:nvPicPr>
+                  <pic:blipFill>
+                    <a:blip r:embed="rId6">
+                      <a:extLst>
+                        <a:ext uri="{28A0092B-C50C-407E-A947-70E740481C1C}">
+                          <a14:useLocalDpi xmlns:a14="http://schemas.microsoft.com/office/drawing/2010/main" val="0"/>
+                        </a:ext>
+                      </a:extLst>
+                    </a:blip>
+                    <a:srcRect/>
+                    <a:stretch>
+                      <a:fillRect/>
+                    </a:stretch>
+                  </pic:blipFill>
+                  <pic:spPr bwMode="auto">
+                    <a:xfrm>
+                      <a:off x="0" y="0"/>
+                      <a:ext cx="5274310" cy="3633470"/>
+                    </a:xfrm>
+                    <a:prstGeom prst="rect">
+                      <a:avLst/>
+                    </a:prstGeom>
+                    <a:noFill/>
+                    <a:ln>
+                      <a:noFill/>
+                    </a:ln>
+                  </pic:spPr>
+                </pic:pic>
+              </a:graphicData>
+            </a:graphic>
+          </wp:inline>
+        </w:drawing>
+      </w:r>
+    </w:p>
+    <w:p>
+      <w:pPr>
+        <w:widowControl/>
+        <w:jc w:val="left"/>
+      </w:pPr>
+      <w:r>
+        <w:br w:type="page"/>
+      </w:r>
+    </w:p>
+    <w:tbl>
+      <w:tblPr>
+        <w:tblStyle w:val="a3"/>
+        <w:tblW w:w="0" w:type="auto"/>
+        <w:tblLook w:val="04A0" w:firstRow="1" w:lastRow="0" w:firstColumn="1" w:lastColumn="0" w:noHBand="0" w:noVBand="1"/>
+      </w:tblPr>
+      <w:tblGrid>
+        <w:gridCol w:w="3823"/>
+        <w:gridCol w:w="3118"/>
+        <w:gridCol w:w="1355"/>
+      </w:tblGrid>
+      <w:tr>
+        <w:tc>
+          <w:tcPr>
+            <w:tcW w:w="3823" w:type="dxa"/>
+          </w:tcPr>
+          <w:p>
+            <w:pPr>
+              <w:rPr>
+                <w:rFonts w:ascii="Times New Roman" w:eastAsia="华文宋体" w:hAnsi="Times New Roman" w:cs="Times New Roman"/>
+              </w:rPr>
+            </w:pPr>
+            <w:r>
+              <w:rPr>
+                <w:rFonts w:ascii="Times New Roman" w:eastAsia="华文宋体" w:hAnsi="Times New Roman" w:cs="Times New Roman"/>
+              </w:rPr>
+              <w:lastRenderedPageBreak/>
+              <w:t>2.</w:t>
+            </w:r>
+            <w:r>
+              <w:rPr>
+                <w:rFonts w:ascii="Times New Roman" w:eastAsia="华文宋体" w:hAnsi="Times New Roman" w:cs="Times New Roman"/>
+              </w:rPr>
+              <w:t>同步本地仓库和自己</w:t>
+            </w:r>
+            <w:proofErr w:type="spellStart"/>
+            <w:r>
+              <w:rPr>
+                <w:rFonts w:ascii="Times New Roman" w:eastAsia="华文宋体" w:hAnsi="Times New Roman" w:cs="Times New Roman"/>
+              </w:rPr>
+              <w:t>github</w:t>
+            </w:r>
+            <w:proofErr w:type="spellEnd"/>
+            <w:r>
+              <w:rPr>
+                <w:rFonts w:ascii="Times New Roman" w:eastAsia="华文宋体" w:hAnsi="Times New Roman" w:cs="Times New Roman"/>
+              </w:rPr>
+              <w:t xml:space="preserve"> </w:t>
+            </w:r>
+            <w:r>
+              <w:rPr>
+                <w:rFonts w:ascii="Times New Roman" w:eastAsia="华文宋体" w:hAnsi="Times New Roman" w:cs="Times New Roman"/>
+              </w:rPr>
+              <w:t>仓库对齐</w:t>
+            </w:r>
+          </w:p>
+        </w:tc>
+        <w:tc>
+          <w:tcPr>
+            <w:tcW w:w="3118" w:type="dxa"/>
+          </w:tcPr>
+          <w:p>
+            <w:pPr>
+              <w:rPr>
+                <w:rFonts w:ascii="Times New Roman" w:eastAsia="华文宋体" w:hAnsi="Times New Roman" w:cs="Times New Roman"/>
+              </w:rPr>
+            </w:pPr>
+            <w:r>
+              <w:rPr>
+                <w:rFonts w:ascii="Times New Roman" w:eastAsia="华文宋体" w:hAnsi="Times New Roman" w:cs="Times New Roman"/>
+              </w:rPr>
+              <w:t>git pull</w:t>
+            </w:r>
+          </w:p>
+        </w:tc>
+        <w:tc>
+          <w:tcPr>
+            <w:tcW w:w="1355" w:type="dxa"/>
+          </w:tcPr>
+          <w:p>
+            <w:pPr>
+              <w:rPr>
+                <w:rFonts w:ascii="Times New Roman" w:eastAsia="华文宋体" w:hAnsi="Times New Roman" w:cs="Times New Roman"/>
+              </w:rPr>
+            </w:pPr>
+            <w:r>
+              <w:rPr>
+                <w:rFonts w:ascii="Times New Roman" w:eastAsia="华文宋体" w:hAnsi="Times New Roman" w:cs="Times New Roman"/>
+              </w:rPr>
               <w:t>localhost</w:t>
             </w:r>
           </w:p>
         </w:tc>
       </w:tr>
+    </w:tbl>
+    <w:p>
+      <w:r>
+        <w:rPr>
+          <w:noProof/>
+        </w:rPr>
+        <w:drawing>
+          <wp:inline distT="0" distB="0" distL="0" distR="0" wp14:anchorId="341E3E6F" wp14:editId="18FB8695">
+            <wp:extent cx="3924300" cy="520700"/>
+            <wp:effectExtent l="0" t="0" r="0" b="0"/>
+            <wp:docPr id="1155068419" name="图片 2"/>
+            <wp:cNvGraphicFramePr>
+              <a:graphicFrameLocks xmlns:a="http://schemas.openxmlformats.org/drawingml/2006/main" noChangeAspect="1"/>
+            </wp:cNvGraphicFramePr>
+            <a:graphic xmlns:a="http://schemas.openxmlformats.org/drawingml/2006/main">
+              <a:graphicData uri="http://schemas.openxmlformats.org/drawingml/2006/picture">
+                <pic:pic xmlns:pic="http://schemas.openxmlformats.org/drawingml/2006/picture">
+                  <pic:nvPicPr>
+                    <pic:cNvPr id="0" name="Picture 2"/>
+                    <pic:cNvPicPr>
+                      <a:picLocks noChangeAspect="1" noChangeArrowheads="1"/>
+                    </pic:cNvPicPr>
+                  </pic:nvPicPr>
+                  <pic:blipFill>
+                    <a:blip r:embed="rId7">
+                      <a:extLst>
+                        <a:ext uri="{28A0092B-C50C-407E-A947-70E740481C1C}">
+                          <a14:useLocalDpi xmlns:a14="http://schemas.microsoft.com/office/drawing/2010/main" val="0"/>
+                        </a:ext>
+                      </a:extLst>
+                    </a:blip>
+                    <a:srcRect/>
+                    <a:stretch>
+                      <a:fillRect/>
+                    </a:stretch>
+                  </pic:blipFill>
+                  <pic:spPr bwMode="auto">
+                    <a:xfrm>
+                      <a:off x="0" y="0"/>
+                      <a:ext cx="3924300" cy="520700"/>
+                    </a:xfrm>
+                    <a:prstGeom prst="rect">
+                      <a:avLst/>
+                    </a:prstGeom>
+                    <a:noFill/>
+                    <a:ln>
+                      <a:noFill/>
+                    </a:ln>
+                  </pic:spPr>
+                </pic:pic>
+              </a:graphicData>
+            </a:graphic>
+          </wp:inline>
+        </w:drawing>
+      </w:r>
+    </w:p>
+    <w:p/>
+    <w:tbl>
+      <w:tblPr>
+        <w:tblStyle w:val="a3"/>
+        <w:tblW w:w="0" w:type="auto"/>
+        <w:tblLook w:val="04A0" w:firstRow="1" w:lastRow="0" w:firstColumn="1" w:lastColumn="0" w:noHBand="0" w:noVBand="1"/>
+      </w:tblPr>
+      <w:tblGrid>
+        <w:gridCol w:w="3823"/>
+        <w:gridCol w:w="3118"/>
+        <w:gridCol w:w="1355"/>
+      </w:tblGrid>
       <w:tr>
         <w:tc>
           <w:tcPr>
             <w:tcW w:w="3823" w:type="dxa"/>
           </w:tcPr>
           <w:p>
-            <w:pPr>
-              <w:rPr>
-                <w:rFonts w:ascii="Times New Roman" w:eastAsia="华文宋体" w:hAnsi="Times New Roman" w:cs="Times New Roman"/>
-              </w:rPr>
-            </w:pPr>
-            <w:r>
-              <w:rPr>
-                <w:rFonts w:ascii="Times New Roman" w:eastAsia="华文宋体" w:hAnsi="Times New Roman" w:cs="Times New Roman"/>
-              </w:rPr>
-              <w:t>6</w:t>
-            </w:r>
-            <w:r>
-              <w:rPr>
-                <w:rFonts w:ascii="Times New Roman" w:eastAsia="华文宋体" w:hAnsi="Times New Roman" w:cs="Times New Roman"/>
-              </w:rPr>
+            <w:r>
+              <w:rPr>
+                <w:rFonts w:hint="eastAsia"/>
+              </w:rPr>
+              <w:t>3</w:t>
+            </w:r>
+            <w:r>
               <w:t>.</w:t>
             </w:r>
             <w:r>
               <w:rPr>
-                <w:rFonts w:ascii="Times New Roman" w:eastAsia="华文宋体" w:hAnsi="Times New Roman" w:cs="Times New Roman"/>
-              </w:rPr>
-              <w:t>创建</w:t>
-            </w:r>
-            <w:r>
-              <w:rPr>
-                <w:rFonts w:ascii="Times New Roman" w:eastAsia="华文宋体" w:hAnsi="Times New Roman" w:cs="Times New Roman"/>
-              </w:rPr>
-              <w:t xml:space="preserve">pull request </w:t>
-            </w:r>
-            <w:r>
-              <w:rPr>
-                <w:rFonts w:ascii="Times New Roman" w:eastAsia="华文宋体" w:hAnsi="Times New Roman" w:cs="Times New Roman"/>
-              </w:rPr>
-              <w:t>给</w:t>
+                <w:rFonts w:hint="eastAsia"/>
+              </w:rPr>
+              <w:t>检查同步</w:t>
+            </w:r>
+            <w:proofErr w:type="spellStart"/>
+            <w:r>
+              <w:rPr>
+                <w:rFonts w:hint="eastAsia"/>
+              </w:rPr>
+              <w:t>mysql</w:t>
+            </w:r>
+            <w:proofErr w:type="spellEnd"/>
+            <w:r>
+              <w:t xml:space="preserve"> </w:t>
+            </w:r>
+            <w:r>
+              <w:rPr>
+                <w:rFonts w:hint="eastAsia"/>
+              </w:rPr>
+              <w:t>database</w:t>
+            </w:r>
+            <w:r>
+              <w:t xml:space="preserve"> </w:t>
+            </w:r>
+          </w:p>
+        </w:tc>
+        <w:tc>
+          <w:tcPr>
+            <w:tcW w:w="3118" w:type="dxa"/>
+          </w:tcPr>
+          <w:p>
+            <w:proofErr w:type="spellStart"/>
+            <w:r>
+              <w:t>M</w:t>
+            </w:r>
+            <w:r>
+              <w:rPr>
+                <w:rFonts w:hint="eastAsia"/>
+              </w:rPr>
+              <w:t>ysql</w:t>
+            </w:r>
+            <w:proofErr w:type="spellEnd"/>
+            <w:r>
+              <w:t xml:space="preserve"> </w:t>
+            </w:r>
+            <w:r>
+              <w:rPr>
+                <w:rFonts w:hint="eastAsia"/>
+              </w:rPr>
+              <w:t>import</w:t>
+            </w:r>
+            <w:r>
+              <w:t xml:space="preserve"> </w:t>
+            </w:r>
+            <w:proofErr w:type="spellStart"/>
+            <w:r>
+              <w:rPr>
+                <w:rFonts w:hint="eastAsia"/>
+              </w:rPr>
+              <w:t>sql</w:t>
+            </w:r>
+            <w:proofErr w:type="spellEnd"/>
+            <w:r>
+              <w:t xml:space="preserve"> </w:t>
+            </w:r>
+          </w:p>
+        </w:tc>
+        <w:tc>
+          <w:tcPr>
+            <w:tcW w:w="1355" w:type="dxa"/>
+          </w:tcPr>
+          <w:p>
+            <w:proofErr w:type="spellStart"/>
+            <w:r>
+              <w:t>M</w:t>
+            </w:r>
+            <w:r>
+              <w:rPr>
+                <w:rFonts w:hint="eastAsia"/>
+              </w:rPr>
+              <w:t>ysql</w:t>
+            </w:r>
+            <w:proofErr w:type="spellEnd"/>
+          </w:p>
+        </w:tc>
+      </w:tr>
+    </w:tbl>
+    <w:p>
+      <w:r>
+        <w:rPr>
+          <w:noProof/>
+        </w:rPr>
+        <w:drawing>
+          <wp:inline distT="0" distB="0" distL="0" distR="0" wp14:anchorId="599AB2BD" wp14:editId="7EFF8D13">
+            <wp:extent cx="5274310" cy="1551305"/>
+            <wp:effectExtent l="0" t="0" r="2540" b="0"/>
+            <wp:docPr id="436382878" name="图片 3"/>
+            <wp:cNvGraphicFramePr>
+              <a:graphicFrameLocks xmlns:a="http://schemas.openxmlformats.org/drawingml/2006/main" noChangeAspect="1"/>
+            </wp:cNvGraphicFramePr>
+            <a:graphic xmlns:a="http://schemas.openxmlformats.org/drawingml/2006/main">
+              <a:graphicData uri="http://schemas.openxmlformats.org/drawingml/2006/picture">
+                <pic:pic xmlns:pic="http://schemas.openxmlformats.org/drawingml/2006/picture">
+                  <pic:nvPicPr>
+                    <pic:cNvPr id="0" name="Picture 3"/>
+                    <pic:cNvPicPr>
+                      <a:picLocks noChangeAspect="1" noChangeArrowheads="1"/>
+                    </pic:cNvPicPr>
+                  </pic:nvPicPr>
+                  <pic:blipFill>
+                    <a:blip r:embed="rId8" cstate="print">
+                      <a:extLst>
+                        <a:ext uri="{28A0092B-C50C-407E-A947-70E740481C1C}">
+                          <a14:useLocalDpi xmlns:a14="http://schemas.microsoft.com/office/drawing/2010/main" val="0"/>
+                        </a:ext>
+                      </a:extLst>
+                    </a:blip>
+                    <a:srcRect/>
+                    <a:stretch>
+                      <a:fillRect/>
+                    </a:stretch>
+                  </pic:blipFill>
+                  <pic:spPr bwMode="auto">
+                    <a:xfrm>
+                      <a:off x="0" y="0"/>
+                      <a:ext cx="5274310" cy="1551305"/>
+                    </a:xfrm>
+                    <a:prstGeom prst="rect">
+                      <a:avLst/>
+                    </a:prstGeom>
+                    <a:noFill/>
+                    <a:ln>
+                      <a:noFill/>
+                    </a:ln>
+                  </pic:spPr>
+                </pic:pic>
+              </a:graphicData>
+            </a:graphic>
+          </wp:inline>
+        </w:drawing>
+      </w:r>
+    </w:p>
+    <w:p/>
+    <w:tbl>
+      <w:tblPr>
+        <w:tblStyle w:val="a3"/>
+        <w:tblW w:w="0" w:type="auto"/>
+        <w:tblLook w:val="04A0" w:firstRow="1" w:lastRow="0" w:firstColumn="1" w:lastColumn="0" w:noHBand="0" w:noVBand="1"/>
+      </w:tblPr>
+      <w:tblGrid>
+        <w:gridCol w:w="3823"/>
+        <w:gridCol w:w="3118"/>
+        <w:gridCol w:w="1355"/>
+      </w:tblGrid>
+      <w:tr>
+        <w:tc>
+          <w:tcPr>
+            <w:tcW w:w="3823" w:type="dxa"/>
+          </w:tcPr>
+          <w:p>
+            <w:r>
+              <w:t>6.创建pull request 给</w:t>
             </w:r>
             <w:proofErr w:type="gramStart"/>
             <w:r>
-              <w:rPr>
-                <w:rFonts w:ascii="Times New Roman" w:eastAsia="华文宋体" w:hAnsi="Times New Roman" w:cs="Times New Roman"/>
-              </w:rPr>
               <w:t>主仓</w:t>
             </w:r>
             <w:proofErr w:type="gramEnd"/>
             <w:r>
-              <w:rPr>
-                <w:rFonts w:ascii="Times New Roman" w:eastAsia="华文宋体" w:hAnsi="Times New Roman" w:cs="Times New Roman"/>
-              </w:rPr>
               <w:t>库</w:t>
             </w:r>
           </w:p>
@@ -679,15 +1292,7 @@
             <w:tcW w:w="3118" w:type="dxa"/>
           </w:tcPr>
           <w:p>
-            <w:pPr>
-              <w:rPr>
-                <w:rFonts w:ascii="Times New Roman" w:eastAsia="华文宋体" w:hAnsi="Times New Roman" w:cs="Times New Roman"/>
-              </w:rPr>
-            </w:pPr>
-            <w:r>
-              <w:rPr>
-                <w:rFonts w:ascii="Times New Roman" w:eastAsia="华文宋体" w:hAnsi="Times New Roman" w:cs="Times New Roman"/>
-              </w:rPr>
+            <w:r>
               <w:t>Create pull request</w:t>
             </w:r>
           </w:p>
@@ -697,55 +1302,9 @@
             <w:tcW w:w="1355" w:type="dxa"/>
           </w:tcPr>
           <w:p>
-            <w:pPr>
-              <w:rPr>
-                <w:rFonts w:ascii="Times New Roman" w:eastAsia="华文宋体" w:hAnsi="Times New Roman" w:cs="Times New Roman"/>
-              </w:rPr>
-            </w:pPr>
-            <w:r>
-              <w:rPr>
-                <w:rFonts w:ascii="Times New Roman" w:eastAsia="华文宋体" w:hAnsi="Times New Roman" w:cs="Times New Roman"/>
-              </w:rPr>
+            <w:r>
               <w:t>Website</w:t>
             </w:r>
-          </w:p>
-        </w:tc>
-      </w:tr>
-      <w:tr>
-        <w:tc>
-          <w:tcPr>
-            <w:tcW w:w="3823" w:type="dxa"/>
-          </w:tcPr>
-          <w:p>
-            <w:pPr>
-              <w:rPr>
-                <w:rFonts w:ascii="Times New Roman" w:eastAsia="华文宋体" w:hAnsi="Times New Roman" w:cs="Times New Roman"/>
-              </w:rPr>
-            </w:pPr>
-          </w:p>
-        </w:tc>
-        <w:tc>
-          <w:tcPr>
-            <w:tcW w:w="3118" w:type="dxa"/>
-          </w:tcPr>
-          <w:p>
-            <w:pPr>
-              <w:rPr>
-                <w:rFonts w:ascii="Times New Roman" w:eastAsia="华文宋体" w:hAnsi="Times New Roman" w:cs="Times New Roman"/>
-              </w:rPr>
-            </w:pPr>
-          </w:p>
-        </w:tc>
-        <w:tc>
-          <w:tcPr>
-            <w:tcW w:w="1355" w:type="dxa"/>
-          </w:tcPr>
-          <w:p>
-            <w:pPr>
-              <w:rPr>
-                <w:rFonts w:ascii="Times New Roman" w:eastAsia="华文宋体" w:hAnsi="Times New Roman" w:cs="Times New Roman"/>
-              </w:rPr>
-            </w:pPr>
           </w:p>
         </w:tc>
       </w:tr>
@@ -756,6 +1315,59 @@
           <w:rFonts w:hint="eastAsia"/>
         </w:rPr>
       </w:pPr>
+      <w:r>
+        <w:rPr>
+          <w:noProof/>
+        </w:rPr>
+        <w:drawing>
+          <wp:inline distT="0" distB="0" distL="0" distR="0" wp14:anchorId="62D4F7CF" wp14:editId="40AE6FB0">
+            <wp:extent cx="5274310" cy="4060825"/>
+            <wp:effectExtent l="0" t="0" r="2540" b="0"/>
+            <wp:docPr id="1556795027" name="图片 4"/>
+            <wp:cNvGraphicFramePr>
+              <a:graphicFrameLocks xmlns:a="http://schemas.openxmlformats.org/drawingml/2006/main" noChangeAspect="1"/>
+            </wp:cNvGraphicFramePr>
+            <a:graphic xmlns:a="http://schemas.openxmlformats.org/drawingml/2006/main">
+              <a:graphicData uri="http://schemas.openxmlformats.org/drawingml/2006/picture">
+                <pic:pic xmlns:pic="http://schemas.openxmlformats.org/drawingml/2006/picture">
+                  <pic:nvPicPr>
+                    <pic:cNvPr id="0" name="Picture 4"/>
+                    <pic:cNvPicPr>
+                      <a:picLocks noChangeAspect="1" noChangeArrowheads="1"/>
+                    </pic:cNvPicPr>
+                  </pic:nvPicPr>
+                  <pic:blipFill>
+                    <a:blip r:embed="rId9">
+                      <a:extLst>
+                        <a:ext uri="{28A0092B-C50C-407E-A947-70E740481C1C}">
+                          <a14:useLocalDpi xmlns:a14="http://schemas.microsoft.com/office/drawing/2010/main" val="0"/>
+                        </a:ext>
+                      </a:extLst>
+                    </a:blip>
+                    <a:srcRect/>
+                    <a:stretch>
+                      <a:fillRect/>
+                    </a:stretch>
+                  </pic:blipFill>
+                  <pic:spPr bwMode="auto">
+                    <a:xfrm>
+                      <a:off x="0" y="0"/>
+                      <a:ext cx="5274310" cy="4060825"/>
+                    </a:xfrm>
+                    <a:prstGeom prst="rect">
+                      <a:avLst/>
+                    </a:prstGeom>
+                    <a:noFill/>
+                    <a:ln>
+                      <a:noFill/>
+                    </a:ln>
+                  </pic:spPr>
+                </pic:pic>
+              </a:graphicData>
+            </a:graphic>
+          </wp:inline>
+        </w:drawing>
+      </w:r>
     </w:p>
     <w:sectPr>
       <w:pgSz w:w="11906" w:h="16838"/>
@@ -765,6 +1377,44 @@
     </w:sectPr>
   </w:body>
 </w:document>
+</file>
+
+<file path=word/endnotes.xml><?xml version="1.0" encoding="utf-8"?>
+<w:endnotes xmlns:wpc="http://schemas.microsoft.com/office/word/2010/wordprocessingCanvas" xmlns:cx="http://schemas.microsoft.com/office/drawing/2014/chartex" xmlns:cx1="http://schemas.microsoft.com/office/drawing/2015/9/8/chartex" xmlns:cx2="http://schemas.microsoft.com/office/drawing/2015/10/21/chartex" xmlns:cx3="http://schemas.microsoft.com/office/drawing/2016/5/9/chartex" xmlns:cx4="http://schemas.microsoft.com/office/drawing/2016/5/10/chartex" xmlns:cx5="http://schemas.microsoft.com/office/drawing/2016/5/11/chartex" xmlns:cx6="http://schemas.microsoft.com/office/drawing/2016/5/12/chartex" xmlns:cx7="http://schemas.microsoft.com/office/drawing/2016/5/13/chartex" xmlns:cx8="http://schemas.microsoft.com/office/drawing/2016/5/14/chartex" xmlns:mc="http://schemas.openxmlformats.org/markup-compatibility/2006" xmlns:aink="http://schemas.microsoft.com/office/drawing/2016/ink" xmlns:am3d="http://schemas.microsoft.com/office/drawing/2017/model3d" xmlns:o="urn:schemas-microsoft-com:office:office" xmlns:oel="http://schemas.microsoft.com/office/2019/extlst" xmlns:r="http://schemas.openxmlformats.org/officeDocument/2006/relationships" xmlns:m="http://schemas.openxmlformats.org/officeDocument/2006/math" xmlns:v="urn:schemas-microsoft-com:vml" xmlns:wp14="http://schemas.microsoft.com/office/word/2010/wordprocessingDrawing" xmlns:wp="http://schemas.openxmlformats.org/drawingml/2006/wordprocessingDrawing" xmlns:w10="urn:schemas-microsoft-com:office:word" xmlns:w="http://schemas.openxmlformats.org/wordprocessingml/2006/main" xmlns:w14="http://schemas.microsoft.com/office/word/2010/wordml" xmlns:w15="http://schemas.microsoft.com/office/word/2012/wordml" xmlns:w16cex="http://schemas.microsoft.com/office/word/2018/wordml/cex" xmlns:w16cid="http://schemas.microsoft.com/office/word/2016/wordml/cid" xmlns:w16="http://schemas.microsoft.com/office/word/2018/wordml" xmlns:w16sdtdh="http://schemas.microsoft.com/office/word/2020/wordml/sdtdatahash" xmlns:w16se="http://schemas.microsoft.com/office/word/2015/wordml/symex" xmlns:wpg="http://schemas.microsoft.com/office/word/2010/wordprocessingGroup" xmlns:wpi="http://schemas.microsoft.com/office/word/2010/wordprocessingInk" xmlns:wne="http://schemas.microsoft.com/office/word/2006/wordml" xmlns:wps="http://schemas.microsoft.com/office/word/2010/wordprocessingShape" mc:Ignorable="w14 w15 w16se w16cid w16 w16cex w16sdtdh wp14">
+  <w:endnote w:type="separator" w:id="-1">
+    <w:p>
+      <w:r>
+        <w:separator/>
+      </w:r>
+    </w:p>
+  </w:endnote>
+  <w:endnote w:type="continuationSeparator" w:id="0">
+    <w:p>
+      <w:r>
+        <w:continuationSeparator/>
+      </w:r>
+    </w:p>
+  </w:endnote>
+</w:endnotes>
+</file>
+
+<file path=word/footnotes.xml><?xml version="1.0" encoding="utf-8"?>
+<w:footnotes xmlns:wpc="http://schemas.microsoft.com/office/word/2010/wordprocessingCanvas" xmlns:cx="http://schemas.microsoft.com/office/drawing/2014/chartex" xmlns:cx1="http://schemas.microsoft.com/office/drawing/2015/9/8/chartex" xmlns:cx2="http://schemas.microsoft.com/office/drawing/2015/10/21/chartex" xmlns:cx3="http://schemas.microsoft.com/office/drawing/2016/5/9/chartex" xmlns:cx4="http://schemas.microsoft.com/office/drawing/2016/5/10/chartex" xmlns:cx5="http://schemas.microsoft.com/office/drawing/2016/5/11/chartex" xmlns:cx6="http://schemas.microsoft.com/office/drawing/2016/5/12/chartex" xmlns:cx7="http://schemas.microsoft.com/office/drawing/2016/5/13/chartex" xmlns:cx8="http://schemas.microsoft.com/office/drawing/2016/5/14/chartex" xmlns:mc="http://schemas.openxmlformats.org/markup-compatibility/2006" xmlns:aink="http://schemas.microsoft.com/office/drawing/2016/ink" xmlns:am3d="http://schemas.microsoft.com/office/drawing/2017/model3d" xmlns:o="urn:schemas-microsoft-com:office:office" xmlns:oel="http://schemas.microsoft.com/office/2019/extlst" xmlns:r="http://schemas.openxmlformats.org/officeDocument/2006/relationships" xmlns:m="http://schemas.openxmlformats.org/officeDocument/2006/math" xmlns:v="urn:schemas-microsoft-com:vml" xmlns:wp14="http://schemas.microsoft.com/office/word/2010/wordprocessingDrawing" xmlns:wp="http://schemas.openxmlformats.org/drawingml/2006/wordprocessingDrawing" xmlns:w10="urn:schemas-microsoft-com:office:word" xmlns:w="http://schemas.openxmlformats.org/wordprocessingml/2006/main" xmlns:w14="http://schemas.microsoft.com/office/word/2010/wordml" xmlns:w15="http://schemas.microsoft.com/office/word/2012/wordml" xmlns:w16cex="http://schemas.microsoft.com/office/word/2018/wordml/cex" xmlns:w16cid="http://schemas.microsoft.com/office/word/2016/wordml/cid" xmlns:w16="http://schemas.microsoft.com/office/word/2018/wordml" xmlns:w16sdtdh="http://schemas.microsoft.com/office/word/2020/wordml/sdtdatahash" xmlns:w16se="http://schemas.microsoft.com/office/word/2015/wordml/symex" xmlns:wpg="http://schemas.microsoft.com/office/word/2010/wordprocessingGroup" xmlns:wpi="http://schemas.microsoft.com/office/word/2010/wordprocessingInk" xmlns:wne="http://schemas.microsoft.com/office/word/2006/wordml" xmlns:wps="http://schemas.microsoft.com/office/word/2010/wordprocessingShape" mc:Ignorable="w14 w15 w16se w16cid w16 w16cex w16sdtdh wp14">
+  <w:footnote w:type="separator" w:id="-1">
+    <w:p>
+      <w:r>
+        <w:separator/>
+      </w:r>
+    </w:p>
+  </w:footnote>
+  <w:footnote w:type="continuationSeparator" w:id="0">
+    <w:p>
+      <w:r>
+        <w:continuationSeparator/>
+      </w:r>
+    </w:p>
+  </w:footnote>
+</w:footnotes>
 </file>
 
 <file path=word/styles.xml><?xml version="1.0" encoding="utf-8"?>
@@ -1162,6 +1812,7 @@
   <w:style w:type="paragraph" w:default="1" w:styleId="a">
     <w:name w:val="Normal"/>
     <w:qFormat/>
+    <w:rsid w:val="00F85B8C"/>
     <w:pPr>
       <w:widowControl w:val="0"/>
       <w:jc w:val="both"/>
@@ -1170,7 +1821,6 @@
   <w:style w:type="character" w:default="1" w:styleId="a0">
     <w:name w:val="Default Paragraph Font"/>
     <w:uiPriority w:val="1"/>
-    <w:semiHidden/>
     <w:unhideWhenUsed/>
   </w:style>
   <w:style w:type="table" w:default="1" w:styleId="a1">
@@ -1209,6 +1859,68 @@
         <w:insideV w:val="single" w:sz="4" w:space="0" w:color="auto"/>
       </w:tblBorders>
     </w:tblPr>
+  </w:style>
+  <w:style w:type="paragraph" w:styleId="a4">
+    <w:name w:val="header"/>
+    <w:basedOn w:val="a"/>
+    <w:link w:val="a5"/>
+    <w:uiPriority w:val="99"/>
+    <w:unhideWhenUsed/>
+    <w:rsid w:val="00F85B8C"/>
+    <w:pPr>
+      <w:tabs>
+        <w:tab w:val="center" w:pos="4153"/>
+        <w:tab w:val="right" w:pos="8306"/>
+      </w:tabs>
+      <w:snapToGrid w:val="0"/>
+      <w:jc w:val="center"/>
+    </w:pPr>
+    <w:rPr>
+      <w:sz w:val="18"/>
+      <w:szCs w:val="18"/>
+    </w:rPr>
+  </w:style>
+  <w:style w:type="character" w:customStyle="1" w:styleId="a5">
+    <w:name w:val="页眉 字符"/>
+    <w:basedOn w:val="a0"/>
+    <w:link w:val="a4"/>
+    <w:uiPriority w:val="99"/>
+    <w:rsid w:val="00F85B8C"/>
+    <w:rPr>
+      <w:sz w:val="18"/>
+      <w:szCs w:val="18"/>
+    </w:rPr>
+  </w:style>
+  <w:style w:type="paragraph" w:styleId="a6">
+    <w:name w:val="footer"/>
+    <w:basedOn w:val="a"/>
+    <w:link w:val="a7"/>
+    <w:uiPriority w:val="99"/>
+    <w:unhideWhenUsed/>
+    <w:rsid w:val="00F85B8C"/>
+    <w:pPr>
+      <w:tabs>
+        <w:tab w:val="center" w:pos="4153"/>
+        <w:tab w:val="right" w:pos="8306"/>
+      </w:tabs>
+      <w:snapToGrid w:val="0"/>
+      <w:jc w:val="left"/>
+    </w:pPr>
+    <w:rPr>
+      <w:sz w:val="18"/>
+      <w:szCs w:val="18"/>
+    </w:rPr>
+  </w:style>
+  <w:style w:type="character" w:customStyle="1" w:styleId="a7">
+    <w:name w:val="页脚 字符"/>
+    <w:basedOn w:val="a0"/>
+    <w:link w:val="a6"/>
+    <w:uiPriority w:val="99"/>
+    <w:rsid w:val="00F85B8C"/>
+    <w:rPr>
+      <w:sz w:val="18"/>
+      <w:szCs w:val="18"/>
+    </w:rPr>
   </w:style>
 </w:styles>
 </file>

</xml_diff>